<commit_message>
HW #Resume II and Network
Technical Report
</commit_message>
<xml_diff>
--- a/CS595A_Technical Report_11101_10750_10674_12414_10517.docx
+++ b/CS595A_Technical Report_11101_10750_10674_12414_10517.docx
@@ -8510,7 +8510,7 @@
                     <a:blip r:embed="rId6">
                       <a:extLst>
                         <a:ext uri="{28A0092B-C50C-407E-A947-70E740481C1C}">
-                          <a14:useLocalDpi xmlns:a14="http://schemas.microsoft.com/office/drawing/2010/main" xmlns:wps="http://schemas.microsoft.com/office/word/2010/wordprocessingShape" xmlns:wpi="http://schemas.microsoft.com/office/word/2010/wordprocessingInk" xmlns:wpg="http://schemas.microsoft.com/office/word/2010/wordprocessingGroup" xmlns:w14="http://schemas.microsoft.com/office/word/2010/wordml" xmlns:w="http://schemas.openxmlformats.org/wordprocessingml/2006/main" xmlns:w10="urn:schemas-microsoft-com:office:word" xmlns:wp14="http://schemas.microsoft.com/office/word/2010/wordprocessingDrawing" xmlns:v="urn:schemas-microsoft-com:vml" xmlns:o="urn:schemas-microsoft-com:office:office" xmlns:mc="http://schemas.openxmlformats.org/markup-compatibility/2006" xmlns:wpc="http://schemas.microsoft.com/office/word/2010/wordprocessingCanvas" xmlns="" val="0"/>
+                          <a14:useLocalDpi xmlns="" xmlns:wpc="http://schemas.microsoft.com/office/word/2010/wordprocessingCanvas" xmlns:mc="http://schemas.openxmlformats.org/markup-compatibility/2006" xmlns:o="urn:schemas-microsoft-com:office:office" xmlns:v="urn:schemas-microsoft-com:vml" xmlns:wp14="http://schemas.microsoft.com/office/word/2010/wordprocessingDrawing" xmlns:w10="urn:schemas-microsoft-com:office:word" xmlns:w="http://schemas.openxmlformats.org/wordprocessingml/2006/main" xmlns:w14="http://schemas.microsoft.com/office/word/2010/wordml" xmlns:wpg="http://schemas.microsoft.com/office/word/2010/wordprocessingGroup" xmlns:wpi="http://schemas.microsoft.com/office/word/2010/wordprocessingInk" xmlns:wps="http://schemas.microsoft.com/office/word/2010/wordprocessingShape" xmlns:a14="http://schemas.microsoft.com/office/drawing/2010/main" val="0"/>
                         </a:ext>
                       </a:extLst>
                     </a:blip>
@@ -8950,7 +8950,7 @@
                     <a:blip r:embed="rId10">
                       <a:extLst>
                         <a:ext uri="{28A0092B-C50C-407E-A947-70E740481C1C}">
-                          <a14:useLocalDpi xmlns:a14="http://schemas.microsoft.com/office/drawing/2010/main" xmlns:wps="http://schemas.microsoft.com/office/word/2010/wordprocessingShape" xmlns:wpi="http://schemas.microsoft.com/office/word/2010/wordprocessingInk" xmlns:wpg="http://schemas.microsoft.com/office/word/2010/wordprocessingGroup" xmlns:w14="http://schemas.microsoft.com/office/word/2010/wordml" xmlns:w="http://schemas.openxmlformats.org/wordprocessingml/2006/main" xmlns:w10="urn:schemas-microsoft-com:office:word" xmlns:wp14="http://schemas.microsoft.com/office/word/2010/wordprocessingDrawing" xmlns:v="urn:schemas-microsoft-com:vml" xmlns:o="urn:schemas-microsoft-com:office:office" xmlns:mc="http://schemas.openxmlformats.org/markup-compatibility/2006" xmlns:wpc="http://schemas.microsoft.com/office/word/2010/wordprocessingCanvas" xmlns="" val="0"/>
+                          <a14:useLocalDpi xmlns="" xmlns:wpc="http://schemas.microsoft.com/office/word/2010/wordprocessingCanvas" xmlns:mc="http://schemas.openxmlformats.org/markup-compatibility/2006" xmlns:o="urn:schemas-microsoft-com:office:office" xmlns:v="urn:schemas-microsoft-com:vml" xmlns:wp14="http://schemas.microsoft.com/office/word/2010/wordprocessingDrawing" xmlns:w10="urn:schemas-microsoft-com:office:word" xmlns:w="http://schemas.openxmlformats.org/wordprocessingml/2006/main" xmlns:w14="http://schemas.microsoft.com/office/word/2010/wordml" xmlns:wpg="http://schemas.microsoft.com/office/word/2010/wordprocessingGroup" xmlns:wpi="http://schemas.microsoft.com/office/word/2010/wordprocessingInk" xmlns:wps="http://schemas.microsoft.com/office/word/2010/wordprocessingShape" xmlns:a14="http://schemas.microsoft.com/office/drawing/2010/main" val="0"/>
                         </a:ext>
                       </a:extLst>
                     </a:blip>
@@ -9207,7 +9207,7 @@
                     <a:blip r:embed="rId12">
                       <a:extLst>
                         <a:ext uri="{28A0092B-C50C-407E-A947-70E740481C1C}">
-                          <a14:useLocalDpi xmlns:a14="http://schemas.microsoft.com/office/drawing/2010/main" xmlns:wps="http://schemas.microsoft.com/office/word/2010/wordprocessingShape" xmlns:wpi="http://schemas.microsoft.com/office/word/2010/wordprocessingInk" xmlns:wpg="http://schemas.microsoft.com/office/word/2010/wordprocessingGroup" xmlns:w14="http://schemas.microsoft.com/office/word/2010/wordml" xmlns:w="http://schemas.openxmlformats.org/wordprocessingml/2006/main" xmlns:w10="urn:schemas-microsoft-com:office:word" xmlns:wp14="http://schemas.microsoft.com/office/word/2010/wordprocessingDrawing" xmlns:v="urn:schemas-microsoft-com:vml" xmlns:o="urn:schemas-microsoft-com:office:office" xmlns:mc="http://schemas.openxmlformats.org/markup-compatibility/2006" xmlns:wpc="http://schemas.microsoft.com/office/word/2010/wordprocessingCanvas" xmlns="" val="0"/>
+                          <a14:useLocalDpi xmlns="" xmlns:wpc="http://schemas.microsoft.com/office/word/2010/wordprocessingCanvas" xmlns:mc="http://schemas.openxmlformats.org/markup-compatibility/2006" xmlns:o="urn:schemas-microsoft-com:office:office" xmlns:v="urn:schemas-microsoft-com:vml" xmlns:wp14="http://schemas.microsoft.com/office/word/2010/wordprocessingDrawing" xmlns:w10="urn:schemas-microsoft-com:office:word" xmlns:w="http://schemas.openxmlformats.org/wordprocessingml/2006/main" xmlns:w14="http://schemas.microsoft.com/office/word/2010/wordml" xmlns:wpg="http://schemas.microsoft.com/office/word/2010/wordprocessingGroup" xmlns:wpi="http://schemas.microsoft.com/office/word/2010/wordprocessingInk" xmlns:wps="http://schemas.microsoft.com/office/word/2010/wordprocessingShape" xmlns:a14="http://schemas.microsoft.com/office/drawing/2010/main" val="0"/>
                         </a:ext>
                       </a:extLst>
                     </a:blip>
@@ -9497,15 +9497,75 @@
           <w:szCs w:val="28"/>
         </w:rPr>
       </w:pPr>
-    </w:p>
-    <w:p>
-      <w:pPr>
+      <w:r>
         <w:rPr>
           <w:rFonts w:ascii="Times New Roman" w:hAnsi="Times New Roman" w:cs="Times New Roman"/>
           <w:b/>
           <w:sz w:val="28"/>
           <w:szCs w:val="28"/>
         </w:rPr>
+        <w:t>Sending Alert email/SMS</w:t>
+      </w:r>
+    </w:p>
+    <w:p>
+      <w:pPr>
+        <w:rPr>
+          <w:rFonts w:ascii="Times New Roman" w:hAnsi="Times New Roman" w:cs="Times New Roman"/>
+          <w:sz w:val="24"/>
+          <w:szCs w:val="24"/>
+        </w:rPr>
+      </w:pPr>
+      <w:r>
+        <w:rPr>
+          <w:rFonts w:ascii="Times New Roman" w:hAnsi="Times New Roman" w:cs="Times New Roman"/>
+          <w:sz w:val="24"/>
+          <w:szCs w:val="24"/>
+        </w:rPr>
+        <w:t>From android device, two information will be sent to the server side, one is patient motion inflammation which include 3 number that represent accelerometer data and 3 number that represent orientation data,  the other information is patient ID.</w:t>
+      </w:r>
+    </w:p>
+    <w:p>
+      <w:pPr>
+        <w:rPr>
+          <w:rFonts w:ascii="Times New Roman" w:hAnsi="Times New Roman" w:cs="Times New Roman"/>
+          <w:sz w:val="24"/>
+          <w:szCs w:val="24"/>
+        </w:rPr>
+      </w:pPr>
+      <w:r>
+        <w:rPr>
+          <w:rFonts w:ascii="Times New Roman" w:hAnsi="Times New Roman" w:cs="Times New Roman"/>
+          <w:sz w:val="24"/>
+          <w:szCs w:val="24"/>
+        </w:rPr>
+        <w:t xml:space="preserve">Java Mail API is used to send alert messages to staff and it is sent via Gmail SMTP server using </w:t>
+      </w:r>
+      <w:proofErr w:type="spellStart"/>
+      <w:r>
+        <w:rPr>
+          <w:rFonts w:ascii="Times New Roman" w:hAnsi="Times New Roman" w:cs="Times New Roman"/>
+          <w:sz w:val="24"/>
+          <w:szCs w:val="24"/>
+        </w:rPr>
+        <w:t>ssl</w:t>
+      </w:r>
+      <w:proofErr w:type="spellEnd"/>
+      <w:r>
+        <w:rPr>
+          <w:rFonts w:ascii="Times New Roman" w:hAnsi="Times New Roman" w:cs="Times New Roman"/>
+          <w:sz w:val="24"/>
+          <w:szCs w:val="24"/>
+        </w:rPr>
+        <w:t xml:space="preserve"> connection. Sender's email and password is authenticated and email is sent to staff email id retrieved from database. The message includes patient id.</w:t>
+      </w:r>
+    </w:p>
+    <w:p>
+      <w:pPr>
+        <w:rPr>
+          <w:rFonts w:ascii="Times New Roman" w:hAnsi="Times New Roman" w:cs="Times New Roman"/>
+          <w:sz w:val="24"/>
+          <w:szCs w:val="24"/>
+        </w:rPr>
       </w:pPr>
     </w:p>
     <w:p>
@@ -9707,16 +9767,16 @@
           <w:szCs w:val="28"/>
         </w:rPr>
       </w:pPr>
-      <w:r>
+    </w:p>
+    <w:p>
+      <w:pPr>
         <w:rPr>
           <w:rFonts w:ascii="Times New Roman" w:hAnsi="Times New Roman" w:cs="Times New Roman"/>
           <w:b/>
           <w:sz w:val="28"/>
           <w:szCs w:val="28"/>
         </w:rPr>
-        <w:lastRenderedPageBreak/>
-        <w:t>Test Result</w:t>
-      </w:r>
+      </w:pPr>
     </w:p>
     <w:p>
       <w:pPr>
@@ -9727,16 +9787,15 @@
           <w:szCs w:val="28"/>
         </w:rPr>
       </w:pPr>
-    </w:p>
-    <w:p>
-      <w:pPr>
+      <w:r>
         <w:rPr>
           <w:rFonts w:ascii="Times New Roman" w:hAnsi="Times New Roman" w:cs="Times New Roman"/>
           <w:b/>
           <w:sz w:val="28"/>
           <w:szCs w:val="28"/>
         </w:rPr>
-      </w:pPr>
+        <w:t>Test Result</w:t>
+      </w:r>
     </w:p>
     <w:p>
       <w:pPr>
@@ -9947,47 +10006,46 @@
           <w:szCs w:val="28"/>
         </w:rPr>
       </w:pPr>
-      <w:proofErr w:type="spellStart"/>
-      <w:r>
+    </w:p>
+    <w:p>
+      <w:pPr>
         <w:rPr>
           <w:rFonts w:ascii="Times New Roman" w:hAnsi="Times New Roman" w:cs="Times New Roman"/>
           <w:b/>
           <w:sz w:val="28"/>
           <w:szCs w:val="28"/>
         </w:rPr>
-        <w:lastRenderedPageBreak/>
-        <w:t>Enchancement</w:t>
-      </w:r>
-      <w:proofErr w:type="spellEnd"/>
-      <w:r>
+      </w:pPr>
+    </w:p>
+    <w:p>
+      <w:pPr>
         <w:rPr>
           <w:rFonts w:ascii="Times New Roman" w:hAnsi="Times New Roman" w:cs="Times New Roman"/>
           <w:b/>
           <w:sz w:val="28"/>
           <w:szCs w:val="28"/>
         </w:rPr>
-        <w:t xml:space="preserve"> Idea</w:t>
-      </w:r>
-    </w:p>
-    <w:p>
-      <w:pPr>
+      </w:pPr>
+      <w:proofErr w:type="spellStart"/>
+      <w:r>
         <w:rPr>
           <w:rFonts w:ascii="Times New Roman" w:hAnsi="Times New Roman" w:cs="Times New Roman"/>
           <w:b/>
           <w:sz w:val="28"/>
           <w:szCs w:val="28"/>
         </w:rPr>
-      </w:pPr>
-    </w:p>
-    <w:p>
-      <w:pPr>
+        <w:t>Enchancement</w:t>
+      </w:r>
+      <w:proofErr w:type="spellEnd"/>
+      <w:r>
         <w:rPr>
           <w:rFonts w:ascii="Times New Roman" w:hAnsi="Times New Roman" w:cs="Times New Roman"/>
           <w:b/>
           <w:sz w:val="28"/>
           <w:szCs w:val="28"/>
         </w:rPr>
-      </w:pPr>
+        <w:t xml:space="preserve"> Idea</w:t>
+      </w:r>
     </w:p>
     <w:p>
       <w:pPr>
@@ -10198,14 +10256,33 @@
           <w:szCs w:val="28"/>
         </w:rPr>
       </w:pPr>
-      <w:r>
+    </w:p>
+    <w:p>
+      <w:pPr>
         <w:rPr>
           <w:rFonts w:ascii="Times New Roman" w:hAnsi="Times New Roman" w:cs="Times New Roman"/>
           <w:b/>
           <w:sz w:val="28"/>
           <w:szCs w:val="28"/>
         </w:rPr>
-        <w:lastRenderedPageBreak/>
+      </w:pPr>
+    </w:p>
+    <w:p>
+      <w:pPr>
+        <w:rPr>
+          <w:rFonts w:ascii="Times New Roman" w:hAnsi="Times New Roman" w:cs="Times New Roman"/>
+          <w:b/>
+          <w:sz w:val="28"/>
+          <w:szCs w:val="28"/>
+        </w:rPr>
+      </w:pPr>
+      <w:r>
+        <w:rPr>
+          <w:rFonts w:ascii="Times New Roman" w:hAnsi="Times New Roman" w:cs="Times New Roman"/>
+          <w:b/>
+          <w:sz w:val="28"/>
+          <w:szCs w:val="28"/>
+        </w:rPr>
         <w:t>Conclusion</w:t>
       </w:r>
     </w:p>
@@ -10541,7 +10618,6 @@
       <w:lvlJc w:val="left"/>
       <w:pPr>
         <w:ind w:left="575" w:hanging="360"/>
-        <w:jc w:val="left"/>
       </w:pPr>
       <w:rPr>
         <w:rFonts w:hint="default"/>
@@ -10651,7 +10727,6 @@
       <w:lvlJc w:val="left"/>
       <w:pPr>
         <w:ind w:left="575" w:hanging="360"/>
-        <w:jc w:val="left"/>
       </w:pPr>
       <w:rPr>
         <w:rFonts w:hint="default"/>
@@ -11025,7 +11100,6 @@
       <w:lvlJc w:val="left"/>
       <w:pPr>
         <w:ind w:left="575" w:hanging="360"/>
-        <w:jc w:val="left"/>
       </w:pPr>
       <w:rPr>
         <w:rFonts w:hint="default"/>
@@ -11135,7 +11209,6 @@
       <w:lvlJc w:val="left"/>
       <w:pPr>
         <w:ind w:left="577" w:hanging="362"/>
-        <w:jc w:val="left"/>
       </w:pPr>
       <w:rPr>
         <w:rFonts w:hint="default"/>
@@ -11445,7 +11518,6 @@
   <w:style w:type="character" w:default="1" w:styleId="DefaultParagraphFont">
     <w:name w:val="Default Paragraph Font"/>
     <w:uiPriority w:val="1"/>
-    <w:semiHidden/>
     <w:unhideWhenUsed/>
   </w:style>
   <w:style w:type="table" w:default="1" w:styleId="TableNormal">

</xml_diff>

<commit_message>
Revert "HW #Resume II and Network"
This reverts commit fa6425da9ec256d628107f1f8aa17d42db7b8c7e.
</commit_message>
<xml_diff>
--- a/CS595A_Technical Report_11101_10750_10674_12414_10517.docx
+++ b/CS595A_Technical Report_11101_10750_10674_12414_10517.docx
@@ -8510,7 +8510,7 @@
                     <a:blip r:embed="rId6">
                       <a:extLst>
                         <a:ext uri="{28A0092B-C50C-407E-A947-70E740481C1C}">
-                          <a14:useLocalDpi xmlns="" xmlns:wpc="http://schemas.microsoft.com/office/word/2010/wordprocessingCanvas" xmlns:mc="http://schemas.openxmlformats.org/markup-compatibility/2006" xmlns:o="urn:schemas-microsoft-com:office:office" xmlns:v="urn:schemas-microsoft-com:vml" xmlns:wp14="http://schemas.microsoft.com/office/word/2010/wordprocessingDrawing" xmlns:w10="urn:schemas-microsoft-com:office:word" xmlns:w="http://schemas.openxmlformats.org/wordprocessingml/2006/main" xmlns:w14="http://schemas.microsoft.com/office/word/2010/wordml" xmlns:wpg="http://schemas.microsoft.com/office/word/2010/wordprocessingGroup" xmlns:wpi="http://schemas.microsoft.com/office/word/2010/wordprocessingInk" xmlns:wps="http://schemas.microsoft.com/office/word/2010/wordprocessingShape" xmlns:a14="http://schemas.microsoft.com/office/drawing/2010/main" val="0"/>
+                          <a14:useLocalDpi xmlns:a14="http://schemas.microsoft.com/office/drawing/2010/main" xmlns:wps="http://schemas.microsoft.com/office/word/2010/wordprocessingShape" xmlns:wpi="http://schemas.microsoft.com/office/word/2010/wordprocessingInk" xmlns:wpg="http://schemas.microsoft.com/office/word/2010/wordprocessingGroup" xmlns:w14="http://schemas.microsoft.com/office/word/2010/wordml" xmlns:w="http://schemas.openxmlformats.org/wordprocessingml/2006/main" xmlns:w10="urn:schemas-microsoft-com:office:word" xmlns:wp14="http://schemas.microsoft.com/office/word/2010/wordprocessingDrawing" xmlns:v="urn:schemas-microsoft-com:vml" xmlns:o="urn:schemas-microsoft-com:office:office" xmlns:mc="http://schemas.openxmlformats.org/markup-compatibility/2006" xmlns:wpc="http://schemas.microsoft.com/office/word/2010/wordprocessingCanvas" xmlns="" val="0"/>
                         </a:ext>
                       </a:extLst>
                     </a:blip>
@@ -8950,7 +8950,7 @@
                     <a:blip r:embed="rId10">
                       <a:extLst>
                         <a:ext uri="{28A0092B-C50C-407E-A947-70E740481C1C}">
-                          <a14:useLocalDpi xmlns="" xmlns:wpc="http://schemas.microsoft.com/office/word/2010/wordprocessingCanvas" xmlns:mc="http://schemas.openxmlformats.org/markup-compatibility/2006" xmlns:o="urn:schemas-microsoft-com:office:office" xmlns:v="urn:schemas-microsoft-com:vml" xmlns:wp14="http://schemas.microsoft.com/office/word/2010/wordprocessingDrawing" xmlns:w10="urn:schemas-microsoft-com:office:word" xmlns:w="http://schemas.openxmlformats.org/wordprocessingml/2006/main" xmlns:w14="http://schemas.microsoft.com/office/word/2010/wordml" xmlns:wpg="http://schemas.microsoft.com/office/word/2010/wordprocessingGroup" xmlns:wpi="http://schemas.microsoft.com/office/word/2010/wordprocessingInk" xmlns:wps="http://schemas.microsoft.com/office/word/2010/wordprocessingShape" xmlns:a14="http://schemas.microsoft.com/office/drawing/2010/main" val="0"/>
+                          <a14:useLocalDpi xmlns:a14="http://schemas.microsoft.com/office/drawing/2010/main" xmlns:wps="http://schemas.microsoft.com/office/word/2010/wordprocessingShape" xmlns:wpi="http://schemas.microsoft.com/office/word/2010/wordprocessingInk" xmlns:wpg="http://schemas.microsoft.com/office/word/2010/wordprocessingGroup" xmlns:w14="http://schemas.microsoft.com/office/word/2010/wordml" xmlns:w="http://schemas.openxmlformats.org/wordprocessingml/2006/main" xmlns:w10="urn:schemas-microsoft-com:office:word" xmlns:wp14="http://schemas.microsoft.com/office/word/2010/wordprocessingDrawing" xmlns:v="urn:schemas-microsoft-com:vml" xmlns:o="urn:schemas-microsoft-com:office:office" xmlns:mc="http://schemas.openxmlformats.org/markup-compatibility/2006" xmlns:wpc="http://schemas.microsoft.com/office/word/2010/wordprocessingCanvas" xmlns="" val="0"/>
                         </a:ext>
                       </a:extLst>
                     </a:blip>
@@ -9207,7 +9207,7 @@
                     <a:blip r:embed="rId12">
                       <a:extLst>
                         <a:ext uri="{28A0092B-C50C-407E-A947-70E740481C1C}">
-                          <a14:useLocalDpi xmlns="" xmlns:wpc="http://schemas.microsoft.com/office/word/2010/wordprocessingCanvas" xmlns:mc="http://schemas.openxmlformats.org/markup-compatibility/2006" xmlns:o="urn:schemas-microsoft-com:office:office" xmlns:v="urn:schemas-microsoft-com:vml" xmlns:wp14="http://schemas.microsoft.com/office/word/2010/wordprocessingDrawing" xmlns:w10="urn:schemas-microsoft-com:office:word" xmlns:w="http://schemas.openxmlformats.org/wordprocessingml/2006/main" xmlns:w14="http://schemas.microsoft.com/office/word/2010/wordml" xmlns:wpg="http://schemas.microsoft.com/office/word/2010/wordprocessingGroup" xmlns:wpi="http://schemas.microsoft.com/office/word/2010/wordprocessingInk" xmlns:wps="http://schemas.microsoft.com/office/word/2010/wordprocessingShape" xmlns:a14="http://schemas.microsoft.com/office/drawing/2010/main" val="0"/>
+                          <a14:useLocalDpi xmlns:a14="http://schemas.microsoft.com/office/drawing/2010/main" xmlns:wps="http://schemas.microsoft.com/office/word/2010/wordprocessingShape" xmlns:wpi="http://schemas.microsoft.com/office/word/2010/wordprocessingInk" xmlns:wpg="http://schemas.microsoft.com/office/word/2010/wordprocessingGroup" xmlns:w14="http://schemas.microsoft.com/office/word/2010/wordml" xmlns:w="http://schemas.openxmlformats.org/wordprocessingml/2006/main" xmlns:w10="urn:schemas-microsoft-com:office:word" xmlns:wp14="http://schemas.microsoft.com/office/word/2010/wordprocessingDrawing" xmlns:v="urn:schemas-microsoft-com:vml" xmlns:o="urn:schemas-microsoft-com:office:office" xmlns:mc="http://schemas.openxmlformats.org/markup-compatibility/2006" xmlns:wpc="http://schemas.microsoft.com/office/word/2010/wordprocessingCanvas" xmlns="" val="0"/>
                         </a:ext>
                       </a:extLst>
                     </a:blip>
@@ -9497,75 +9497,15 @@
           <w:szCs w:val="28"/>
         </w:rPr>
       </w:pPr>
-      <w:r>
+    </w:p>
+    <w:p>
+      <w:pPr>
         <w:rPr>
           <w:rFonts w:ascii="Times New Roman" w:hAnsi="Times New Roman" w:cs="Times New Roman"/>
           <w:b/>
           <w:sz w:val="28"/>
           <w:szCs w:val="28"/>
         </w:rPr>
-        <w:t>Sending Alert email/SMS</w:t>
-      </w:r>
-    </w:p>
-    <w:p>
-      <w:pPr>
-        <w:rPr>
-          <w:rFonts w:ascii="Times New Roman" w:hAnsi="Times New Roman" w:cs="Times New Roman"/>
-          <w:sz w:val="24"/>
-          <w:szCs w:val="24"/>
-        </w:rPr>
-      </w:pPr>
-      <w:r>
-        <w:rPr>
-          <w:rFonts w:ascii="Times New Roman" w:hAnsi="Times New Roman" w:cs="Times New Roman"/>
-          <w:sz w:val="24"/>
-          <w:szCs w:val="24"/>
-        </w:rPr>
-        <w:t>From android device, two information will be sent to the server side, one is patient motion inflammation which include 3 number that represent accelerometer data and 3 number that represent orientation data,  the other information is patient ID.</w:t>
-      </w:r>
-    </w:p>
-    <w:p>
-      <w:pPr>
-        <w:rPr>
-          <w:rFonts w:ascii="Times New Roman" w:hAnsi="Times New Roman" w:cs="Times New Roman"/>
-          <w:sz w:val="24"/>
-          <w:szCs w:val="24"/>
-        </w:rPr>
-      </w:pPr>
-      <w:r>
-        <w:rPr>
-          <w:rFonts w:ascii="Times New Roman" w:hAnsi="Times New Roman" w:cs="Times New Roman"/>
-          <w:sz w:val="24"/>
-          <w:szCs w:val="24"/>
-        </w:rPr>
-        <w:t xml:space="preserve">Java Mail API is used to send alert messages to staff and it is sent via Gmail SMTP server using </w:t>
-      </w:r>
-      <w:proofErr w:type="spellStart"/>
-      <w:r>
-        <w:rPr>
-          <w:rFonts w:ascii="Times New Roman" w:hAnsi="Times New Roman" w:cs="Times New Roman"/>
-          <w:sz w:val="24"/>
-          <w:szCs w:val="24"/>
-        </w:rPr>
-        <w:t>ssl</w:t>
-      </w:r>
-      <w:proofErr w:type="spellEnd"/>
-      <w:r>
-        <w:rPr>
-          <w:rFonts w:ascii="Times New Roman" w:hAnsi="Times New Roman" w:cs="Times New Roman"/>
-          <w:sz w:val="24"/>
-          <w:szCs w:val="24"/>
-        </w:rPr>
-        <w:t xml:space="preserve"> connection. Sender's email and password is authenticated and email is sent to staff email id retrieved from database. The message includes patient id.</w:t>
-      </w:r>
-    </w:p>
-    <w:p>
-      <w:pPr>
-        <w:rPr>
-          <w:rFonts w:ascii="Times New Roman" w:hAnsi="Times New Roman" w:cs="Times New Roman"/>
-          <w:sz w:val="24"/>
-          <w:szCs w:val="24"/>
-        </w:rPr>
       </w:pPr>
     </w:p>
     <w:p>
@@ -9767,16 +9707,16 @@
           <w:szCs w:val="28"/>
         </w:rPr>
       </w:pPr>
-    </w:p>
-    <w:p>
-      <w:pPr>
+      <w:r>
         <w:rPr>
           <w:rFonts w:ascii="Times New Roman" w:hAnsi="Times New Roman" w:cs="Times New Roman"/>
           <w:b/>
           <w:sz w:val="28"/>
           <w:szCs w:val="28"/>
         </w:rPr>
-      </w:pPr>
+        <w:lastRenderedPageBreak/>
+        <w:t>Test Result</w:t>
+      </w:r>
     </w:p>
     <w:p>
       <w:pPr>
@@ -9787,15 +9727,16 @@
           <w:szCs w:val="28"/>
         </w:rPr>
       </w:pPr>
-      <w:r>
+    </w:p>
+    <w:p>
+      <w:pPr>
         <w:rPr>
           <w:rFonts w:ascii="Times New Roman" w:hAnsi="Times New Roman" w:cs="Times New Roman"/>
           <w:b/>
           <w:sz w:val="28"/>
           <w:szCs w:val="28"/>
         </w:rPr>
-        <w:t>Test Result</w:t>
-      </w:r>
+      </w:pPr>
     </w:p>
     <w:p>
       <w:pPr>
@@ -10006,46 +9947,47 @@
           <w:szCs w:val="28"/>
         </w:rPr>
       </w:pPr>
-    </w:p>
-    <w:p>
-      <w:pPr>
+      <w:proofErr w:type="spellStart"/>
+      <w:r>
         <w:rPr>
           <w:rFonts w:ascii="Times New Roman" w:hAnsi="Times New Roman" w:cs="Times New Roman"/>
           <w:b/>
           <w:sz w:val="28"/>
           <w:szCs w:val="28"/>
         </w:rPr>
-      </w:pPr>
-    </w:p>
-    <w:p>
-      <w:pPr>
+        <w:lastRenderedPageBreak/>
+        <w:t>Enchancement</w:t>
+      </w:r>
+      <w:proofErr w:type="spellEnd"/>
+      <w:r>
         <w:rPr>
           <w:rFonts w:ascii="Times New Roman" w:hAnsi="Times New Roman" w:cs="Times New Roman"/>
           <w:b/>
           <w:sz w:val="28"/>
           <w:szCs w:val="28"/>
         </w:rPr>
-      </w:pPr>
-      <w:proofErr w:type="spellStart"/>
-      <w:r>
+        <w:t xml:space="preserve"> Idea</w:t>
+      </w:r>
+    </w:p>
+    <w:p>
+      <w:pPr>
         <w:rPr>
           <w:rFonts w:ascii="Times New Roman" w:hAnsi="Times New Roman" w:cs="Times New Roman"/>
           <w:b/>
           <w:sz w:val="28"/>
           <w:szCs w:val="28"/>
         </w:rPr>
-        <w:t>Enchancement</w:t>
-      </w:r>
-      <w:proofErr w:type="spellEnd"/>
-      <w:r>
+      </w:pPr>
+    </w:p>
+    <w:p>
+      <w:pPr>
         <w:rPr>
           <w:rFonts w:ascii="Times New Roman" w:hAnsi="Times New Roman" w:cs="Times New Roman"/>
           <w:b/>
           <w:sz w:val="28"/>
           <w:szCs w:val="28"/>
         </w:rPr>
-        <w:t xml:space="preserve"> Idea</w:t>
-      </w:r>
+      </w:pPr>
     </w:p>
     <w:p>
       <w:pPr>
@@ -10256,33 +10198,14 @@
           <w:szCs w:val="28"/>
         </w:rPr>
       </w:pPr>
-    </w:p>
-    <w:p>
-      <w:pPr>
+      <w:r>
         <w:rPr>
           <w:rFonts w:ascii="Times New Roman" w:hAnsi="Times New Roman" w:cs="Times New Roman"/>
           <w:b/>
           <w:sz w:val="28"/>
           <w:szCs w:val="28"/>
         </w:rPr>
-      </w:pPr>
-    </w:p>
-    <w:p>
-      <w:pPr>
-        <w:rPr>
-          <w:rFonts w:ascii="Times New Roman" w:hAnsi="Times New Roman" w:cs="Times New Roman"/>
-          <w:b/>
-          <w:sz w:val="28"/>
-          <w:szCs w:val="28"/>
-        </w:rPr>
-      </w:pPr>
-      <w:r>
-        <w:rPr>
-          <w:rFonts w:ascii="Times New Roman" w:hAnsi="Times New Roman" w:cs="Times New Roman"/>
-          <w:b/>
-          <w:sz w:val="28"/>
-          <w:szCs w:val="28"/>
-        </w:rPr>
+        <w:lastRenderedPageBreak/>
         <w:t>Conclusion</w:t>
       </w:r>
     </w:p>
@@ -10618,6 +10541,7 @@
       <w:lvlJc w:val="left"/>
       <w:pPr>
         <w:ind w:left="575" w:hanging="360"/>
+        <w:jc w:val="left"/>
       </w:pPr>
       <w:rPr>
         <w:rFonts w:hint="default"/>
@@ -10727,6 +10651,7 @@
       <w:lvlJc w:val="left"/>
       <w:pPr>
         <w:ind w:left="575" w:hanging="360"/>
+        <w:jc w:val="left"/>
       </w:pPr>
       <w:rPr>
         <w:rFonts w:hint="default"/>
@@ -11100,6 +11025,7 @@
       <w:lvlJc w:val="left"/>
       <w:pPr>
         <w:ind w:left="575" w:hanging="360"/>
+        <w:jc w:val="left"/>
       </w:pPr>
       <w:rPr>
         <w:rFonts w:hint="default"/>
@@ -11209,6 +11135,7 @@
       <w:lvlJc w:val="left"/>
       <w:pPr>
         <w:ind w:left="577" w:hanging="362"/>
+        <w:jc w:val="left"/>
       </w:pPr>
       <w:rPr>
         <w:rFonts w:hint="default"/>
@@ -11518,6 +11445,7 @@
   <w:style w:type="character" w:default="1" w:styleId="DefaultParagraphFont">
     <w:name w:val="Default Paragraph Font"/>
     <w:uiPriority w:val="1"/>
+    <w:semiHidden/>
     <w:unhideWhenUsed/>
   </w:style>
   <w:style w:type="table" w:default="1" w:styleId="TableNormal">

</xml_diff>